<commit_message>
Updated sprint 3 plan
</commit_message>
<xml_diff>
--- a/Sprint 3 plan.docx
+++ b/Sprint 3 plan.docx
@@ -16,7 +16,14 @@
           <w:b/>
           <w:sz w:val="36"/>
         </w:rPr>
-        <w:t>Sprint 2 plan</w:t>
+        <w:t>Sprint 3</w:t>
+      </w:r>
+      <w:r>
+        <w:rPr>
+          <w:b/>
+          <w:sz w:val="36"/>
+        </w:rPr>
+        <w:t xml:space="preserve"> plan</w:t>
       </w:r>
     </w:p>
     <w:p>
@@ -276,7 +283,13 @@
         <w:rPr>
           <w:sz w:val="24"/>
         </w:rPr>
-        <w:t xml:space="preserve"> 07/09/16</w:t>
+        <w:t xml:space="preserve"> 21</w:t>
+      </w:r>
+      <w:r>
+        <w:rPr>
+          <w:sz w:val="24"/>
+        </w:rPr>
+        <w:t>/09/16</w:t>
       </w:r>
     </w:p>
     <w:p/>
@@ -284,393 +297,7 @@
       <w:pPr>
         <w:spacing w:line="240" w:lineRule="auto"/>
         <w:sectPr>
-          <w:footerReference w:type="default" r:id="rId4"/>
-          <w:pgSz w:w="11906" w:h="16838"/>
-          <w:pgMar w:top="1440" w:right="1440" w:bottom="1440" w:left="1440" w:header="708" w:footer="708" w:gutter="0"/>
-          <w:cols w:space="708"/>
-          <w:docGrid w:linePitch="360"/>
-        </w:sectPr>
-      </w:pPr>
-    </w:p>
-    <w:p>
-      <w:pPr>
-        <w:pStyle w:val="Title"/>
-      </w:pPr>
-      <w:bookmarkStart w:id="0" w:name="_Toc426554726"/>
-      <w:r>
-        <w:lastRenderedPageBreak/>
-        <w:t xml:space="preserve">Sprint </w:t>
-      </w:r>
-      <w:r>
-        <w:t>Plan</w:t>
-      </w:r>
-      <w:bookmarkEnd w:id="0"/>
-    </w:p>
-    <w:p>
-      <w:pPr>
-        <w:pStyle w:val="Heading1"/>
-      </w:pPr>
-      <w:bookmarkStart w:id="1" w:name="_Toc426554727"/>
-      <w:r>
-        <w:t>Sprint</w:t>
-      </w:r>
-      <w:r>
-        <w:t xml:space="preserve"> </w:t>
-      </w:r>
-      <w:bookmarkEnd w:id="1"/>
-      <w:r>
-        <w:t>2</w:t>
-      </w:r>
-    </w:p>
-    <w:p>
-      <w:pPr>
-        <w:tabs>
-          <w:tab w:val="right" w:pos="9026"/>
-        </w:tabs>
-        <w:spacing w:after="0" w:line="240" w:lineRule="auto"/>
-        <w:rPr>
-          <w:sz w:val="24"/>
-        </w:rPr>
-      </w:pPr>
-      <w:r>
-        <w:rPr>
-          <w:sz w:val="24"/>
-        </w:rPr>
-        <w:t>Total Story Points</w:t>
-      </w:r>
-      <w:r>
-        <w:rPr>
-          <w:sz w:val="24"/>
-        </w:rPr>
-        <w:t>: 25</w:t>
-      </w:r>
-      <w:r>
-        <w:rPr>
-          <w:sz w:val="24"/>
-        </w:rPr>
-        <w:tab/>
-        <w:t>Total Hours: 38</w:t>
-      </w:r>
-    </w:p>
-    <w:p>
-      <w:pPr>
-        <w:pStyle w:val="Heading2"/>
-        <w:rPr>
-          <w:b w:val="0"/>
-        </w:rPr>
-      </w:pPr>
-      <w:bookmarkStart w:id="2" w:name="_Toc426554728"/>
-      <w:r>
-        <w:rPr>
-          <w:b w:val="0"/>
-        </w:rPr>
-        <w:t>Current Velocity:</w:t>
-      </w:r>
-      <w:bookmarkEnd w:id="2"/>
-      <w:r>
-        <w:rPr>
-          <w:b w:val="0"/>
-        </w:rPr>
-        <w:t xml:space="preserve"> </w:t>
-      </w:r>
-      <w:r>
-        <w:rPr>
-          <w:b w:val="0"/>
-        </w:rPr>
-        <w:t>13</w:t>
-      </w:r>
-    </w:p>
-    <w:p>
-      <w:pPr>
-        <w:spacing w:after="960" w:line="240" w:lineRule="auto"/>
-        <w:jc w:val="center"/>
-        <w:rPr>
-          <w:b/>
-          <w:sz w:val="36"/>
-        </w:rPr>
-      </w:pPr>
-      <w:bookmarkStart w:id="3" w:name="_Toc426554729"/>
-      <w:r>
-        <w:t>Story AACXIV-5</w:t>
-      </w:r>
-      <w:r>
-        <w:t xml:space="preserve">: </w:t>
-      </w:r>
-      <w:bookmarkEnd w:id="3"/>
-      <w:r>
-        <w:rPr>
-          <w:b/>
-          <w:sz w:val="36"/>
-        </w:rPr>
-        <w:t>Sprint 2 plan</w:t>
-      </w:r>
-    </w:p>
-    <w:p>
-      <w:pPr>
-        <w:spacing w:after="360" w:line="240" w:lineRule="auto"/>
-        <w:jc w:val="center"/>
-        <w:rPr>
-          <w:b/>
-          <w:sz w:val="28"/>
-        </w:rPr>
-      </w:pPr>
-      <w:r>
-        <w:rPr>
-          <w:b/>
-          <w:sz w:val="28"/>
-        </w:rPr>
-        <w:t>Team 114</w:t>
-      </w:r>
-    </w:p>
-    <w:tbl>
-      <w:tblPr>
-        <w:tblStyle w:val="TableGrid"/>
-        <w:tblW w:w="6464" w:type="dxa"/>
-        <w:tblInd w:w="1242" w:type="dxa"/>
-        <w:tblLook w:val="04A0" w:firstRow="1" w:lastRow="0" w:firstColumn="1" w:lastColumn="0" w:noHBand="0" w:noVBand="1"/>
-      </w:tblPr>
-      <w:tblGrid>
-        <w:gridCol w:w="1843"/>
-        <w:gridCol w:w="4621"/>
-      </w:tblGrid>
-      <w:tr>
-        <w:tc>
-          <w:tcPr>
-            <w:tcW w:w="1843" w:type="dxa"/>
-          </w:tcPr>
-          <w:p>
-            <w:pPr>
-              <w:rPr>
-                <w:b/>
-              </w:rPr>
-            </w:pPr>
-            <w:r>
-              <w:rPr>
-                <w:b/>
-              </w:rPr>
-              <w:t>Student Number</w:t>
-            </w:r>
-          </w:p>
-        </w:tc>
-        <w:tc>
-          <w:tcPr>
-            <w:tcW w:w="4621" w:type="dxa"/>
-          </w:tcPr>
-          <w:p>
-            <w:pPr>
-              <w:rPr>
-                <w:b/>
-              </w:rPr>
-            </w:pPr>
-            <w:r>
-              <w:rPr>
-                <w:b/>
-              </w:rPr>
-              <w:t>Team Member Name</w:t>
-            </w:r>
-          </w:p>
-        </w:tc>
-      </w:tr>
-      <w:tr>
-        <w:tc>
-          <w:tcPr>
-            <w:tcW w:w="1843" w:type="dxa"/>
-          </w:tcPr>
-          <w:p>
-            <w:r>
-              <w:t>N8351473</w:t>
-            </w:r>
-          </w:p>
-        </w:tc>
-        <w:tc>
-          <w:tcPr>
-            <w:tcW w:w="4621" w:type="dxa"/>
-          </w:tcPr>
-          <w:p>
-            <w:r>
-              <w:t>James Tuerlings</w:t>
-            </w:r>
-          </w:p>
-        </w:tc>
-      </w:tr>
-      <w:tr>
-        <w:tc>
-          <w:tcPr>
-            <w:tcW w:w="1843" w:type="dxa"/>
-          </w:tcPr>
-          <w:p>
-            <w:r>
-              <w:t>N9076336</w:t>
-            </w:r>
-          </w:p>
-        </w:tc>
-        <w:tc>
-          <w:tcPr>
-            <w:tcW w:w="4621" w:type="dxa"/>
-          </w:tcPr>
-          <w:p>
-            <w:r>
-              <w:t>Ahmed Shoeb Talukder</w:t>
-            </w:r>
-          </w:p>
-        </w:tc>
-      </w:tr>
-      <w:tr>
-        <w:tc>
-          <w:tcPr>
-            <w:tcW w:w="1843" w:type="dxa"/>
-          </w:tcPr>
-          <w:p>
-            <w:r>
-              <w:t>N9163255</w:t>
-            </w:r>
-          </w:p>
-        </w:tc>
-        <w:tc>
-          <w:tcPr>
-            <w:tcW w:w="4621" w:type="dxa"/>
-          </w:tcPr>
-          <w:p>
-            <w:r>
-              <w:t>Daniel Stevenson</w:t>
-            </w:r>
-          </w:p>
-        </w:tc>
-      </w:tr>
-      <w:tr>
-        <w:tc>
-          <w:tcPr>
-            <w:tcW w:w="1843" w:type="dxa"/>
-          </w:tcPr>
-          <w:p>
-            <w:r>
-              <w:t>N9158944</w:t>
-            </w:r>
-          </w:p>
-        </w:tc>
-        <w:tc>
-          <w:tcPr>
-            <w:tcW w:w="4621" w:type="dxa"/>
-          </w:tcPr>
-          <w:p>
-            <w:r>
-              <w:t>Daniel Naughton</w:t>
-            </w:r>
-          </w:p>
-        </w:tc>
-      </w:tr>
-      <w:tr>
-        <w:tc>
-          <w:tcPr>
-            <w:tcW w:w="1843" w:type="dxa"/>
-          </w:tcPr>
-          <w:p>
-            <w:r>
-              <w:t>N9472274</w:t>
-            </w:r>
-          </w:p>
-        </w:tc>
-        <w:tc>
-          <w:tcPr>
-            <w:tcW w:w="4621" w:type="dxa"/>
-          </w:tcPr>
-          <w:p>
-            <w:r>
-              <w:t>Thevidu Randula</w:t>
-            </w:r>
-          </w:p>
-        </w:tc>
-      </w:tr>
-      <w:tr>
-        <w:tc>
-          <w:tcPr>
-            <w:tcW w:w="1843" w:type="dxa"/>
-          </w:tcPr>
-          <w:p>
-            <w:r>
-              <w:t>N9478451</w:t>
-            </w:r>
-          </w:p>
-        </w:tc>
-        <w:tc>
-          <w:tcPr>
-            <w:tcW w:w="4621" w:type="dxa"/>
-          </w:tcPr>
-          <w:p>
-            <w:r>
-              <w:t>Harry Whittaker</w:t>
-            </w:r>
-          </w:p>
-        </w:tc>
-      </w:tr>
-    </w:tbl>
-    <w:p>
-      <w:pPr>
-        <w:spacing w:before="960" w:after="120" w:line="240" w:lineRule="auto"/>
-        <w:rPr>
-          <w:sz w:val="24"/>
-        </w:rPr>
-      </w:pPr>
-      <w:r>
-        <w:rPr>
-          <w:sz w:val="24"/>
-        </w:rPr>
-        <w:t xml:space="preserve">Tutor: </w:t>
-      </w:r>
-      <w:r>
-        <w:rPr>
-          <w:sz w:val="24"/>
-        </w:rPr>
-        <w:tab/>
-        <w:t>Prakash Bhandari</w:t>
-      </w:r>
-    </w:p>
-    <w:p>
-      <w:pPr>
-        <w:spacing w:before="480" w:after="120" w:line="240" w:lineRule="auto"/>
-        <w:rPr>
-          <w:sz w:val="24"/>
-        </w:rPr>
-      </w:pPr>
-      <w:r>
-        <w:rPr>
-          <w:sz w:val="24"/>
-        </w:rPr>
-        <w:t>Version:</w:t>
-      </w:r>
-      <w:r>
-        <w:rPr>
-          <w:sz w:val="24"/>
-        </w:rPr>
-        <w:t xml:space="preserve"> 1.0</w:t>
-      </w:r>
-    </w:p>
-    <w:p>
-      <w:pPr>
-        <w:spacing w:before="480" w:after="120" w:line="240" w:lineRule="auto"/>
-        <w:rPr>
-          <w:sz w:val="24"/>
-        </w:rPr>
-      </w:pPr>
-      <w:r>
-        <w:rPr>
-          <w:sz w:val="24"/>
-        </w:rPr>
-        <w:t>Date:</w:t>
-      </w:r>
-      <w:r>
-        <w:rPr>
-          <w:sz w:val="24"/>
-        </w:rPr>
-        <w:t xml:space="preserve"> 07/09/16</w:t>
-      </w:r>
-    </w:p>
-    <w:p/>
-    <w:p>
-      <w:pPr>
-        <w:spacing w:line="240" w:lineRule="auto"/>
-        <w:sectPr>
-          <w:footerReference w:type="default" r:id="rId5"/>
+          <w:footerReference w:type="default" r:id="rId6"/>
           <w:pgSz w:w="11906" w:h="16838"/>
           <w:pgMar w:top="1440" w:right="1440" w:bottom="1440" w:left="1440" w:header="708" w:footer="708" w:gutter="0"/>
           <w:cols w:space="708"/>
@@ -684,7 +311,13 @@
       </w:pPr>
       <w:r>
         <w:lastRenderedPageBreak/>
-        <w:t xml:space="preserve">Sprint </w:t>
+        <w:t>Sprint</w:t>
+      </w:r>
+      <w:r>
+        <w:t xml:space="preserve"> 3</w:t>
+      </w:r>
+      <w:r>
+        <w:t xml:space="preserve"> </w:t>
       </w:r>
       <w:r>
         <w:t>Plan</w:t>
@@ -701,7 +334,7 @@
         <w:t xml:space="preserve"> </w:t>
       </w:r>
       <w:r>
-        <w:t>2</w:t>
+        <w:t>3</w:t>
       </w:r>
     </w:p>
     <w:p>
@@ -897,6 +530,9 @@
             <w:pPr>
               <w:cnfStyle w:val="000000100000" w:firstRow="0" w:lastRow="0" w:firstColumn="0" w:lastColumn="0" w:oddVBand="0" w:evenVBand="0" w:oddHBand="1" w:evenHBand="0" w:firstRowFirstColumn="0" w:firstRowLastColumn="0" w:lastRowFirstColumn="0" w:lastRowLastColumn="0"/>
             </w:pPr>
+            <w:r>
+              <w:t>0.5</w:t>
+            </w:r>
           </w:p>
         </w:tc>
       </w:tr>
@@ -934,7 +570,7 @@
               <w:cnfStyle w:val="000000000000" w:firstRow="0" w:lastRow="0" w:firstColumn="0" w:lastColumn="0" w:oddVBand="0" w:evenVBand="0" w:oddHBand="0" w:evenHBand="0" w:firstRowFirstColumn="0" w:firstRowLastColumn="0" w:lastRowFirstColumn="0" w:lastRowLastColumn="0"/>
             </w:pPr>
             <w:r>
-              <w:t>2</w:t>
+              <w:t>1</w:t>
             </w:r>
           </w:p>
         </w:tc>
@@ -946,6 +582,9 @@
             <w:pPr>
               <w:cnfStyle w:val="000000000000" w:firstRow="0" w:lastRow="0" w:firstColumn="0" w:lastColumn="0" w:oddVBand="0" w:evenVBand="0" w:oddHBand="0" w:evenHBand="0" w:firstRowFirstColumn="0" w:firstRowLastColumn="0" w:lastRowFirstColumn="0" w:lastRowLastColumn="0"/>
             </w:pPr>
+            <w:r>
+              <w:t>1</w:t>
+            </w:r>
           </w:p>
         </w:tc>
       </w:tr>
@@ -973,10 +612,7 @@
               <w:cnfStyle w:val="000000100000" w:firstRow="0" w:lastRow="0" w:firstColumn="0" w:lastColumn="0" w:oddVBand="0" w:evenVBand="0" w:oddHBand="1" w:evenHBand="0" w:firstRowFirstColumn="0" w:firstRowLastColumn="0" w:lastRowFirstColumn="0" w:lastRowLastColumn="0"/>
             </w:pPr>
             <w:r>
-              <w:t xml:space="preserve">Store </w:t>
-            </w:r>
-            <w:r>
-              <w:t>priority data in database</w:t>
+              <w:t>Store priority data in database</w:t>
             </w:r>
           </w:p>
         </w:tc>
@@ -989,7 +625,7 @@
               <w:cnfStyle w:val="000000100000" w:firstRow="0" w:lastRow="0" w:firstColumn="0" w:lastColumn="0" w:oddVBand="0" w:evenVBand="0" w:oddHBand="1" w:evenHBand="0" w:firstRowFirstColumn="0" w:firstRowLastColumn="0" w:lastRowFirstColumn="0" w:lastRowLastColumn="0"/>
             </w:pPr>
             <w:r>
-              <w:t>1</w:t>
+              <w:t>0.5</w:t>
             </w:r>
           </w:p>
         </w:tc>
@@ -1001,6 +637,9 @@
             <w:pPr>
               <w:cnfStyle w:val="000000100000" w:firstRow="0" w:lastRow="0" w:firstColumn="0" w:lastColumn="0" w:oddVBand="0" w:evenVBand="0" w:oddHBand="1" w:evenHBand="0" w:firstRowFirstColumn="0" w:firstRowLastColumn="0" w:lastRowFirstColumn="0" w:lastRowLastColumn="0"/>
             </w:pPr>
+            <w:r>
+              <w:t>0.5</w:t>
+            </w:r>
           </w:p>
         </w:tc>
       </w:tr>
@@ -1053,6 +692,9 @@
             <w:pPr>
               <w:cnfStyle w:val="000000000000" w:firstRow="0" w:lastRow="0" w:firstColumn="0" w:lastColumn="0" w:oddVBand="0" w:evenVBand="0" w:oddHBand="0" w:evenHBand="0" w:firstRowFirstColumn="0" w:firstRowLastColumn="0" w:lastRowFirstColumn="0" w:lastRowLastColumn="0"/>
             </w:pPr>
+            <w:r>
+              <w:t>1</w:t>
+            </w:r>
           </w:p>
         </w:tc>
       </w:tr>
@@ -1079,10 +721,7 @@
               <w:cnfStyle w:val="000000100000" w:firstRow="0" w:lastRow="0" w:firstColumn="0" w:lastColumn="0" w:oddVBand="0" w:evenVBand="0" w:oddHBand="1" w:evenHBand="0" w:firstRowFirstColumn="0" w:firstRowLastColumn="0" w:lastRowFirstColumn="0" w:lastRowLastColumn="0"/>
             </w:pPr>
             <w:r>
-              <w:t xml:space="preserve">Story Points: </w:t>
-            </w:r>
-            <w:r>
-              <w:t>1</w:t>
+              <w:t>Story Points: 1</w:t>
             </w:r>
             <w:r>
               <w:tab/>
@@ -1099,7 +738,7 @@
               <w:cnfStyle w:val="000000100000" w:firstRow="0" w:lastRow="0" w:firstColumn="0" w:lastColumn="0" w:oddVBand="0" w:evenVBand="0" w:oddHBand="1" w:evenHBand="0" w:firstRowFirstColumn="0" w:firstRowLastColumn="0" w:lastRowFirstColumn="0" w:lastRowLastColumn="0"/>
             </w:pPr>
             <w:r>
-              <w:t>5</w:t>
+              <w:t>3.5</w:t>
             </w:r>
           </w:p>
         </w:tc>
@@ -1111,6 +750,9 @@
             <w:pPr>
               <w:cnfStyle w:val="000000100000" w:firstRow="0" w:lastRow="0" w:firstColumn="0" w:lastColumn="0" w:oddVBand="0" w:evenVBand="0" w:oddHBand="1" w:evenHBand="0" w:firstRowFirstColumn="0" w:firstRowLastColumn="0" w:lastRowFirstColumn="0" w:lastRowLastColumn="0"/>
             </w:pPr>
+            <w:r>
+              <w:t>2.5</w:t>
+            </w:r>
           </w:p>
         </w:tc>
       </w:tr>
@@ -1121,13 +763,7 @@
         <w:spacing w:before="360"/>
       </w:pPr>
       <w:r>
-        <w:t>Story AACXIV-17</w:t>
-      </w:r>
-      <w:r>
-        <w:t xml:space="preserve">: </w:t>
-      </w:r>
-      <w:r>
-        <w:t>Input signature requirement field</w:t>
+        <w:t>Story AACXIV-17: Input signature requirement field</w:t>
       </w:r>
     </w:p>
     <w:tbl>
@@ -1255,6 +891,9 @@
             <w:pPr>
               <w:cnfStyle w:val="000000100000" w:firstRow="0" w:lastRow="0" w:firstColumn="0" w:lastColumn="0" w:oddVBand="0" w:evenVBand="0" w:oddHBand="1" w:evenHBand="0" w:firstRowFirstColumn="0" w:firstRowLastColumn="0" w:lastRowFirstColumn="0" w:lastRowLastColumn="0"/>
             </w:pPr>
+            <w:r>
+              <w:t>0.5</w:t>
+            </w:r>
           </w:p>
         </w:tc>
       </w:tr>
@@ -1304,6 +943,9 @@
             <w:pPr>
               <w:cnfStyle w:val="000000000000" w:firstRow="0" w:lastRow="0" w:firstColumn="0" w:lastColumn="0" w:oddVBand="0" w:evenVBand="0" w:oddHBand="0" w:evenHBand="0" w:firstRowFirstColumn="0" w:firstRowLastColumn="0" w:lastRowFirstColumn="0" w:lastRowLastColumn="0"/>
             </w:pPr>
+            <w:r>
+              <w:t>1</w:t>
+            </w:r>
           </w:p>
         </w:tc>
       </w:tr>
@@ -1359,6 +1001,9 @@
             <w:pPr>
               <w:cnfStyle w:val="000000100000" w:firstRow="0" w:lastRow="0" w:firstColumn="0" w:lastColumn="0" w:oddVBand="0" w:evenVBand="0" w:oddHBand="1" w:evenHBand="0" w:firstRowFirstColumn="0" w:firstRowLastColumn="0" w:lastRowFirstColumn="0" w:lastRowLastColumn="0"/>
             </w:pPr>
+            <w:r>
+              <w:t>0.5</w:t>
+            </w:r>
           </w:p>
         </w:tc>
       </w:tr>
@@ -1414,6 +1059,9 @@
             <w:pPr>
               <w:cnfStyle w:val="000000000000" w:firstRow="0" w:lastRow="0" w:firstColumn="0" w:lastColumn="0" w:oddVBand="0" w:evenVBand="0" w:oddHBand="0" w:evenHBand="0" w:firstRowFirstColumn="0" w:firstRowLastColumn="0" w:lastRowFirstColumn="0" w:lastRowLastColumn="0"/>
             </w:pPr>
+            <w:r>
+              <w:t>1</w:t>
+            </w:r>
           </w:p>
         </w:tc>
       </w:tr>
@@ -1472,6 +1120,9 @@
             <w:pPr>
               <w:cnfStyle w:val="000000100000" w:firstRow="0" w:lastRow="0" w:firstColumn="0" w:lastColumn="0" w:oddVBand="0" w:evenVBand="0" w:oddHBand="1" w:evenHBand="0" w:firstRowFirstColumn="0" w:firstRowLastColumn="0" w:lastRowFirstColumn="0" w:lastRowLastColumn="0"/>
             </w:pPr>
+            <w:r>
+              <w:t>2.5</w:t>
+            </w:r>
           </w:p>
         </w:tc>
       </w:tr>
@@ -1482,16 +1133,7 @@
         <w:spacing w:before="360"/>
       </w:pPr>
       <w:r>
-        <w:t>Story AACXIV-</w:t>
-      </w:r>
-      <w:r>
-        <w:t>26</w:t>
-      </w:r>
-      <w:r>
-        <w:t xml:space="preserve">: </w:t>
-      </w:r>
-      <w:r>
-        <w:t xml:space="preserve">additional delivery information </w:t>
+        <w:t xml:space="preserve">Story AACXIV-26: additional delivery information </w:t>
       </w:r>
     </w:p>
     <w:tbl>
@@ -1619,6 +1261,9 @@
             <w:pPr>
               <w:cnfStyle w:val="000000100000" w:firstRow="0" w:lastRow="0" w:firstColumn="0" w:lastColumn="0" w:oddVBand="0" w:evenVBand="0" w:oddHBand="1" w:evenHBand="0" w:firstRowFirstColumn="0" w:firstRowLastColumn="0" w:lastRowFirstColumn="0" w:lastRowLastColumn="0"/>
             </w:pPr>
+            <w:r>
+              <w:t>1</w:t>
+            </w:r>
           </w:p>
         </w:tc>
       </w:tr>
@@ -1669,6 +1314,9 @@
             <w:pPr>
               <w:cnfStyle w:val="000000000000" w:firstRow="0" w:lastRow="0" w:firstColumn="0" w:lastColumn="0" w:oddVBand="0" w:evenVBand="0" w:oddHBand="0" w:evenHBand="0" w:firstRowFirstColumn="0" w:firstRowLastColumn="0" w:lastRowFirstColumn="0" w:lastRowLastColumn="0"/>
             </w:pPr>
+            <w:r>
+              <w:t>1</w:t>
+            </w:r>
           </w:p>
         </w:tc>
       </w:tr>
@@ -1724,6 +1372,9 @@
             <w:pPr>
               <w:cnfStyle w:val="000000100000" w:firstRow="0" w:lastRow="0" w:firstColumn="0" w:lastColumn="0" w:oddVBand="0" w:evenVBand="0" w:oddHBand="1" w:evenHBand="0" w:firstRowFirstColumn="0" w:firstRowLastColumn="0" w:lastRowFirstColumn="0" w:lastRowLastColumn="0"/>
             </w:pPr>
+            <w:r>
+              <w:t>1</w:t>
+            </w:r>
           </w:p>
         </w:tc>
       </w:tr>
@@ -1776,6 +1427,9 @@
             <w:pPr>
               <w:cnfStyle w:val="000000000000" w:firstRow="0" w:lastRow="0" w:firstColumn="0" w:lastColumn="0" w:oddVBand="0" w:evenVBand="0" w:oddHBand="0" w:evenHBand="0" w:firstRowFirstColumn="0" w:firstRowLastColumn="0" w:lastRowFirstColumn="0" w:lastRowLastColumn="0"/>
             </w:pPr>
+            <w:r>
+              <w:t>0.5</w:t>
+            </w:r>
           </w:p>
         </w:tc>
       </w:tr>
@@ -1831,6 +1485,9 @@
             <w:pPr>
               <w:cnfStyle w:val="000000100000" w:firstRow="0" w:lastRow="0" w:firstColumn="0" w:lastColumn="0" w:oddVBand="0" w:evenVBand="0" w:oddHBand="1" w:evenHBand="0" w:firstRowFirstColumn="0" w:firstRowLastColumn="0" w:lastRowFirstColumn="0" w:lastRowLastColumn="0"/>
             </w:pPr>
+            <w:r>
+              <w:t>3.5</w:t>
+            </w:r>
           </w:p>
         </w:tc>
       </w:tr>
@@ -1852,19 +1509,7 @@
         <w:spacing w:before="360"/>
       </w:pPr>
       <w:r>
-        <w:t>Story AACXIV-1</w:t>
-      </w:r>
-      <w:r>
-        <w:t>4</w:t>
-      </w:r>
-      <w:r>
-        <w:t>:</w:t>
-      </w:r>
-      <w:r>
-        <w:t xml:space="preserve"> </w:t>
-      </w:r>
-      <w:r>
-        <w:t>Create Customer User Accounts</w:t>
+        <w:t>Story AACXIV-14: Create Customer User Accounts</w:t>
       </w:r>
     </w:p>
     <w:tbl>
@@ -1886,7 +1531,7 @@
         <w:tc>
           <w:tcPr>
             <w:cnfStyle w:val="001000000000" w:firstRow="0" w:lastRow="0" w:firstColumn="1" w:lastColumn="0" w:oddVBand="0" w:evenVBand="0" w:oddHBand="0" w:evenHBand="0" w:firstRowFirstColumn="0" w:firstRowLastColumn="0" w:lastRowFirstColumn="0" w:lastRowLastColumn="0"/>
-            <w:tcW w:w="903" w:type="dxa"/>
+            <w:tcW w:w="881" w:type="dxa"/>
           </w:tcPr>
           <w:p>
             <w:r>
@@ -1896,7 +1541,7 @@
         </w:tc>
         <w:tc>
           <w:tcPr>
-            <w:tcW w:w="6435" w:type="dxa"/>
+            <w:tcW w:w="6277" w:type="dxa"/>
           </w:tcPr>
           <w:p>
             <w:pPr>
@@ -1909,7 +1554,7 @@
         </w:tc>
         <w:tc>
           <w:tcPr>
-            <w:tcW w:w="1086" w:type="dxa"/>
+            <w:tcW w:w="1080" w:type="dxa"/>
           </w:tcPr>
           <w:p>
             <w:pPr>
@@ -1950,7 +1595,7 @@
         <w:tc>
           <w:tcPr>
             <w:cnfStyle w:val="001000000000" w:firstRow="0" w:lastRow="0" w:firstColumn="1" w:lastColumn="0" w:oddVBand="0" w:evenVBand="0" w:oddHBand="0" w:evenHBand="0" w:firstRowFirstColumn="0" w:firstRowLastColumn="0" w:lastRowFirstColumn="0" w:lastRowLastColumn="0"/>
-            <w:tcW w:w="903" w:type="dxa"/>
+            <w:tcW w:w="881" w:type="dxa"/>
           </w:tcPr>
           <w:p>
             <w:r>
@@ -1963,7 +1608,7 @@
         </w:tc>
         <w:tc>
           <w:tcPr>
-            <w:tcW w:w="6435" w:type="dxa"/>
+            <w:tcW w:w="6277" w:type="dxa"/>
           </w:tcPr>
           <w:p>
             <w:pPr>
@@ -1976,11 +1621,63 @@
         </w:tc>
         <w:tc>
           <w:tcPr>
-            <w:tcW w:w="1086" w:type="dxa"/>
-          </w:tcPr>
-          <w:p>
-            <w:pPr>
-              <w:cnfStyle w:val="000000100000" w:firstRow="0" w:lastRow="0" w:firstColumn="0" w:lastColumn="0" w:oddVBand="0" w:evenVBand="0" w:oddHBand="1" w:evenHBand="0" w:firstRowFirstColumn="0" w:firstRowLastColumn="0" w:lastRowFirstColumn="0" w:lastRowLastColumn="0"/>
+            <w:tcW w:w="1080" w:type="dxa"/>
+          </w:tcPr>
+          <w:p>
+            <w:pPr>
+              <w:cnfStyle w:val="000000100000" w:firstRow="0" w:lastRow="0" w:firstColumn="0" w:lastColumn="0" w:oddVBand="0" w:evenVBand="0" w:oddHBand="1" w:evenHBand="0" w:firstRowFirstColumn="0" w:firstRowLastColumn="0" w:lastRowFirstColumn="0" w:lastRowLastColumn="0"/>
+            </w:pPr>
+            <w:r>
+              <w:t>1</w:t>
+            </w:r>
+          </w:p>
+        </w:tc>
+        <w:tc>
+          <w:tcPr>
+            <w:tcW w:w="768" w:type="dxa"/>
+          </w:tcPr>
+          <w:p>
+            <w:pPr>
+              <w:cnfStyle w:val="000000100000" w:firstRow="0" w:lastRow="0" w:firstColumn="0" w:lastColumn="0" w:oddVBand="0" w:evenVBand="0" w:oddHBand="1" w:evenHBand="0" w:firstRowFirstColumn="0" w:firstRowLastColumn="0" w:lastRowFirstColumn="0" w:lastRowLastColumn="0"/>
+            </w:pPr>
+            <w:r>
+              <w:t>1</w:t>
+            </w:r>
+          </w:p>
+        </w:tc>
+      </w:tr>
+      <w:tr>
+        <w:tc>
+          <w:tcPr>
+            <w:cnfStyle w:val="001000000000" w:firstRow="0" w:lastRow="0" w:firstColumn="1" w:lastColumn="0" w:oddVBand="0" w:evenVBand="0" w:oddHBand="0" w:evenHBand="0" w:firstRowFirstColumn="0" w:firstRowLastColumn="0" w:lastRowFirstColumn="0" w:lastRowLastColumn="0"/>
+            <w:tcW w:w="881" w:type="dxa"/>
+          </w:tcPr>
+          <w:p>
+            <w:r>
+              <w:t>T63</w:t>
+            </w:r>
+          </w:p>
+        </w:tc>
+        <w:tc>
+          <w:tcPr>
+            <w:tcW w:w="6277" w:type="dxa"/>
+          </w:tcPr>
+          <w:p>
+            <w:pPr>
+              <w:cnfStyle w:val="000000000000" w:firstRow="0" w:lastRow="0" w:firstColumn="0" w:lastColumn="0" w:oddVBand="0" w:evenVBand="0" w:oddHBand="0" w:evenHBand="0" w:firstRowFirstColumn="0" w:firstRowLastColumn="0" w:lastRowFirstColumn="0" w:lastRowLastColumn="0"/>
+            </w:pPr>
+            <w:r>
+              <w:t>Develop the server side code for the Website(PHP)</w:t>
+            </w:r>
+          </w:p>
+        </w:tc>
+        <w:tc>
+          <w:tcPr>
+            <w:tcW w:w="1080" w:type="dxa"/>
+          </w:tcPr>
+          <w:p>
+            <w:pPr>
+              <w:cnfStyle w:val="000000000000" w:firstRow="0" w:lastRow="0" w:firstColumn="0" w:lastColumn="0" w:oddVBand="0" w:evenVBand="0" w:oddHBand="0" w:evenHBand="0" w:firstRowFirstColumn="0" w:firstRowLastColumn="0" w:lastRowFirstColumn="0" w:lastRowLastColumn="0"/>
             </w:pPr>
             <w:r>
               <w:t>2</w:t>
@@ -1993,57 +1690,11 @@
           </w:tcPr>
           <w:p>
             <w:pPr>
-              <w:cnfStyle w:val="000000100000" w:firstRow="0" w:lastRow="0" w:firstColumn="0" w:lastColumn="0" w:oddVBand="0" w:evenVBand="0" w:oddHBand="1" w:evenHBand="0" w:firstRowFirstColumn="0" w:firstRowLastColumn="0" w:lastRowFirstColumn="0" w:lastRowLastColumn="0"/>
-            </w:pPr>
-          </w:p>
-        </w:tc>
-      </w:tr>
-      <w:tr>
-        <w:tc>
-          <w:tcPr>
-            <w:cnfStyle w:val="001000000000" w:firstRow="0" w:lastRow="0" w:firstColumn="1" w:lastColumn="0" w:oddVBand="0" w:evenVBand="0" w:oddHBand="0" w:evenHBand="0" w:firstRowFirstColumn="0" w:firstRowLastColumn="0" w:lastRowFirstColumn="0" w:lastRowLastColumn="0"/>
-            <w:tcW w:w="903" w:type="dxa"/>
-          </w:tcPr>
-          <w:p>
-            <w:r>
-              <w:t>T63</w:t>
-            </w:r>
-          </w:p>
-        </w:tc>
-        <w:tc>
-          <w:tcPr>
-            <w:tcW w:w="6435" w:type="dxa"/>
-          </w:tcPr>
-          <w:p>
-            <w:pPr>
-              <w:cnfStyle w:val="000000000000" w:firstRow="0" w:lastRow="0" w:firstColumn="0" w:lastColumn="0" w:oddVBand="0" w:evenVBand="0" w:oddHBand="0" w:evenHBand="0" w:firstRowFirstColumn="0" w:firstRowLastColumn="0" w:lastRowFirstColumn="0" w:lastRowLastColumn="0"/>
-            </w:pPr>
-            <w:r>
-              <w:t>Develop the server side code for the Website(PHP)</w:t>
-            </w:r>
-          </w:p>
-        </w:tc>
-        <w:tc>
-          <w:tcPr>
-            <w:tcW w:w="1086" w:type="dxa"/>
-          </w:tcPr>
-          <w:p>
-            <w:pPr>
               <w:cnfStyle w:val="000000000000" w:firstRow="0" w:lastRow="0" w:firstColumn="0" w:lastColumn="0" w:oddVBand="0" w:evenVBand="0" w:oddHBand="0" w:evenHBand="0" w:firstRowFirstColumn="0" w:firstRowLastColumn="0" w:lastRowFirstColumn="0" w:lastRowLastColumn="0"/>
             </w:pPr>
             <w:r>
               <w:t>2</w:t>
             </w:r>
-          </w:p>
-        </w:tc>
-        <w:tc>
-          <w:tcPr>
-            <w:tcW w:w="768" w:type="dxa"/>
-          </w:tcPr>
-          <w:p>
-            <w:pPr>
-              <w:cnfStyle w:val="000000000000" w:firstRow="0" w:lastRow="0" w:firstColumn="0" w:lastColumn="0" w:oddVBand="0" w:evenVBand="0" w:oddHBand="0" w:evenHBand="0" w:firstRowFirstColumn="0" w:firstRowLastColumn="0" w:lastRowFirstColumn="0" w:lastRowLastColumn="0"/>
-            </w:pPr>
           </w:p>
         </w:tc>
       </w:tr>
@@ -2054,7 +1705,7 @@
         <w:tc>
           <w:tcPr>
             <w:cnfStyle w:val="001000000000" w:firstRow="0" w:lastRow="0" w:firstColumn="1" w:lastColumn="0" w:oddVBand="0" w:evenVBand="0" w:oddHBand="0" w:evenHBand="0" w:firstRowFirstColumn="0" w:firstRowLastColumn="0" w:lastRowFirstColumn="0" w:lastRowLastColumn="0"/>
-            <w:tcW w:w="903" w:type="dxa"/>
+            <w:tcW w:w="881" w:type="dxa"/>
           </w:tcPr>
           <w:p>
             <w:r>
@@ -2064,7 +1715,7 @@
         </w:tc>
         <w:tc>
           <w:tcPr>
-            <w:tcW w:w="6435" w:type="dxa"/>
+            <w:tcW w:w="6277" w:type="dxa"/>
           </w:tcPr>
           <w:p>
             <w:pPr>
@@ -2080,14 +1731,14 @@
         </w:tc>
         <w:tc>
           <w:tcPr>
-            <w:tcW w:w="1086" w:type="dxa"/>
-          </w:tcPr>
-          <w:p>
-            <w:pPr>
-              <w:cnfStyle w:val="000000100000" w:firstRow="0" w:lastRow="0" w:firstColumn="0" w:lastColumn="0" w:oddVBand="0" w:evenVBand="0" w:oddHBand="1" w:evenHBand="0" w:firstRowFirstColumn="0" w:firstRowLastColumn="0" w:lastRowFirstColumn="0" w:lastRowLastColumn="0"/>
-            </w:pPr>
-            <w:r>
-              <w:t>1</w:t>
+            <w:tcW w:w="1080" w:type="dxa"/>
+          </w:tcPr>
+          <w:p>
+            <w:pPr>
+              <w:cnfStyle w:val="000000100000" w:firstRow="0" w:lastRow="0" w:firstColumn="0" w:lastColumn="0" w:oddVBand="0" w:evenVBand="0" w:oddHBand="1" w:evenHBand="0" w:firstRowFirstColumn="0" w:firstRowLastColumn="0" w:lastRowFirstColumn="0" w:lastRowLastColumn="0"/>
+            </w:pPr>
+            <w:r>
+              <w:t>0.5</w:t>
             </w:r>
           </w:p>
         </w:tc>
@@ -2099,6 +1750,9 @@
             <w:pPr>
               <w:cnfStyle w:val="000000100000" w:firstRow="0" w:lastRow="0" w:firstColumn="0" w:lastColumn="0" w:oddVBand="0" w:evenVBand="0" w:oddHBand="1" w:evenHBand="0" w:firstRowFirstColumn="0" w:firstRowLastColumn="0" w:lastRowFirstColumn="0" w:lastRowLastColumn="0"/>
             </w:pPr>
+            <w:r>
+              <w:t>0.5</w:t>
+            </w:r>
           </w:p>
         </w:tc>
       </w:tr>
@@ -2106,7 +1760,7 @@
         <w:tc>
           <w:tcPr>
             <w:cnfStyle w:val="001000000000" w:firstRow="0" w:lastRow="0" w:firstColumn="1" w:lastColumn="0" w:oddVBand="0" w:evenVBand="0" w:oddHBand="0" w:evenHBand="0" w:firstRowFirstColumn="0" w:firstRowLastColumn="0" w:lastRowFirstColumn="0" w:lastRowLastColumn="0"/>
-            <w:tcW w:w="903" w:type="dxa"/>
+            <w:tcW w:w="881" w:type="dxa"/>
           </w:tcPr>
           <w:p>
             <w:r>
@@ -2116,7 +1770,7 @@
         </w:tc>
         <w:tc>
           <w:tcPr>
-            <w:tcW w:w="6435" w:type="dxa"/>
+            <w:tcW w:w="6277" w:type="dxa"/>
           </w:tcPr>
           <w:p>
             <w:pPr>
@@ -2129,7 +1783,7 @@
         </w:tc>
         <w:tc>
           <w:tcPr>
-            <w:tcW w:w="1086" w:type="dxa"/>
+            <w:tcW w:w="1080" w:type="dxa"/>
           </w:tcPr>
           <w:p>
             <w:pPr>
@@ -2148,6 +1802,9 @@
             <w:pPr>
               <w:cnfStyle w:val="000000000000" w:firstRow="0" w:lastRow="0" w:firstColumn="0" w:lastColumn="0" w:oddVBand="0" w:evenVBand="0" w:oddHBand="0" w:evenHBand="0" w:firstRowFirstColumn="0" w:firstRowLastColumn="0" w:lastRowFirstColumn="0" w:lastRowLastColumn="0"/>
             </w:pPr>
+            <w:r>
+              <w:t>2.5</w:t>
+            </w:r>
           </w:p>
         </w:tc>
       </w:tr>
@@ -2158,7 +1815,7 @@
         <w:tc>
           <w:tcPr>
             <w:cnfStyle w:val="001000000000" w:firstRow="0" w:lastRow="0" w:firstColumn="1" w:lastColumn="0" w:oddVBand="0" w:evenVBand="0" w:oddHBand="0" w:evenHBand="0" w:firstRowFirstColumn="0" w:firstRowLastColumn="0" w:lastRowFirstColumn="0" w:lastRowLastColumn="0"/>
-            <w:tcW w:w="903" w:type="dxa"/>
+            <w:tcW w:w="881" w:type="dxa"/>
           </w:tcPr>
           <w:p>
             <w:r>
@@ -2171,7 +1828,7 @@
         </w:tc>
         <w:tc>
           <w:tcPr>
-            <w:tcW w:w="6435" w:type="dxa"/>
+            <w:tcW w:w="6277" w:type="dxa"/>
           </w:tcPr>
           <w:p>
             <w:pPr>
@@ -2187,7 +1844,7 @@
         </w:tc>
         <w:tc>
           <w:tcPr>
-            <w:tcW w:w="1086" w:type="dxa"/>
+            <w:tcW w:w="1080" w:type="dxa"/>
           </w:tcPr>
           <w:p>
             <w:pPr>
@@ -2206,6 +1863,9 @@
             <w:pPr>
               <w:cnfStyle w:val="000000100000" w:firstRow="0" w:lastRow="0" w:firstColumn="0" w:lastColumn="0" w:oddVBand="0" w:evenVBand="0" w:oddHBand="1" w:evenHBand="0" w:firstRowFirstColumn="0" w:firstRowLastColumn="0" w:lastRowFirstColumn="0" w:lastRowLastColumn="0"/>
             </w:pPr>
+            <w:r>
+              <w:t>1</w:t>
+            </w:r>
           </w:p>
         </w:tc>
       </w:tr>
@@ -2213,13 +1873,13 @@
         <w:tc>
           <w:tcPr>
             <w:cnfStyle w:val="001000000000" w:firstRow="0" w:lastRow="0" w:firstColumn="1" w:lastColumn="0" w:oddVBand="0" w:evenVBand="0" w:oddHBand="0" w:evenHBand="0" w:firstRowFirstColumn="0" w:firstRowLastColumn="0" w:lastRowFirstColumn="0" w:lastRowLastColumn="0"/>
-            <w:tcW w:w="903" w:type="dxa"/>
+            <w:tcW w:w="881" w:type="dxa"/>
           </w:tcPr>
           <w:p/>
         </w:tc>
         <w:tc>
           <w:tcPr>
-            <w:tcW w:w="6435" w:type="dxa"/>
+            <w:tcW w:w="6277" w:type="dxa"/>
           </w:tcPr>
           <w:p>
             <w:pPr>
@@ -2242,14 +1902,14 @@
         </w:tc>
         <w:tc>
           <w:tcPr>
-            <w:tcW w:w="1086" w:type="dxa"/>
-          </w:tcPr>
-          <w:p>
-            <w:pPr>
-              <w:cnfStyle w:val="000000000000" w:firstRow="0" w:lastRow="0" w:firstColumn="0" w:lastColumn="0" w:oddVBand="0" w:evenVBand="0" w:oddHBand="0" w:evenHBand="0" w:firstRowFirstColumn="0" w:firstRowLastColumn="0" w:lastRowFirstColumn="0" w:lastRowLastColumn="0"/>
-            </w:pPr>
-            <w:r>
-              <w:t>9</w:t>
+            <w:tcW w:w="1080" w:type="dxa"/>
+          </w:tcPr>
+          <w:p>
+            <w:pPr>
+              <w:cnfStyle w:val="000000000000" w:firstRow="0" w:lastRow="0" w:firstColumn="0" w:lastColumn="0" w:oddVBand="0" w:evenVBand="0" w:oddHBand="0" w:evenHBand="0" w:firstRowFirstColumn="0" w:firstRowLastColumn="0" w:lastRowFirstColumn="0" w:lastRowLastColumn="0"/>
+            </w:pPr>
+            <w:r>
+              <w:t>7.5</w:t>
             </w:r>
           </w:p>
         </w:tc>
@@ -2261,6 +1921,9 @@
             <w:pPr>
               <w:cnfStyle w:val="000000000000" w:firstRow="0" w:lastRow="0" w:firstColumn="0" w:lastColumn="0" w:oddVBand="0" w:evenVBand="0" w:oddHBand="0" w:evenHBand="0" w:firstRowFirstColumn="0" w:firstRowLastColumn="0" w:lastRowFirstColumn="0" w:lastRowLastColumn="0"/>
             </w:pPr>
+            <w:r>
+              <w:t>7</w:t>
+            </w:r>
           </w:p>
         </w:tc>
       </w:tr>
@@ -2292,10 +1955,7 @@
         <w:pStyle w:val="Heading2"/>
       </w:pPr>
       <w:r>
-        <w:t>Story AACXIV-15</w:t>
-      </w:r>
-      <w:r>
-        <w:t>: Input customer type</w:t>
+        <w:t>Story AACXIV-15: Input customer type</w:t>
       </w:r>
     </w:p>
     <w:tbl>
@@ -2423,6 +2083,9 @@
             <w:pPr>
               <w:cnfStyle w:val="000000100000" w:firstRow="0" w:lastRow="0" w:firstColumn="0" w:lastColumn="0" w:oddVBand="0" w:evenVBand="0" w:oddHBand="1" w:evenHBand="0" w:firstRowFirstColumn="0" w:firstRowLastColumn="0" w:lastRowFirstColumn="0" w:lastRowLastColumn="0"/>
             </w:pPr>
+            <w:r>
+              <w:t>1</w:t>
+            </w:r>
           </w:p>
         </w:tc>
       </w:tr>
@@ -2472,6 +2135,9 @@
             <w:pPr>
               <w:cnfStyle w:val="000000000000" w:firstRow="0" w:lastRow="0" w:firstColumn="0" w:lastColumn="0" w:oddVBand="0" w:evenVBand="0" w:oddHBand="0" w:evenHBand="0" w:firstRowFirstColumn="0" w:firstRowLastColumn="0" w:lastRowFirstColumn="0" w:lastRowLastColumn="0"/>
             </w:pPr>
+            <w:r>
+              <w:t>1</w:t>
+            </w:r>
           </w:p>
         </w:tc>
       </w:tr>
@@ -2515,7 +2181,7 @@
               <w:cnfStyle w:val="000000100000" w:firstRow="0" w:lastRow="0" w:firstColumn="0" w:lastColumn="0" w:oddVBand="0" w:evenVBand="0" w:oddHBand="1" w:evenHBand="0" w:firstRowFirstColumn="0" w:firstRowLastColumn="0" w:lastRowFirstColumn="0" w:lastRowLastColumn="0"/>
             </w:pPr>
             <w:r>
-              <w:t>1</w:t>
+              <w:t>0.5</w:t>
             </w:r>
           </w:p>
         </w:tc>
@@ -2527,6 +2193,9 @@
             <w:pPr>
               <w:cnfStyle w:val="000000100000" w:firstRow="0" w:lastRow="0" w:firstColumn="0" w:lastColumn="0" w:oddVBand="0" w:evenVBand="0" w:oddHBand="1" w:evenHBand="0" w:firstRowFirstColumn="0" w:firstRowLastColumn="0" w:lastRowFirstColumn="0" w:lastRowLastColumn="0"/>
             </w:pPr>
+            <w:r>
+              <w:t>0.5</w:t>
+            </w:r>
           </w:p>
         </w:tc>
       </w:tr>
@@ -2579,6 +2248,9 @@
             <w:pPr>
               <w:cnfStyle w:val="000000000000" w:firstRow="0" w:lastRow="0" w:firstColumn="0" w:lastColumn="0" w:oddVBand="0" w:evenVBand="0" w:oddHBand="0" w:evenHBand="0" w:firstRowFirstColumn="0" w:firstRowLastColumn="0" w:lastRowFirstColumn="0" w:lastRowLastColumn="0"/>
             </w:pPr>
+            <w:r>
+              <w:t>1</w:t>
+            </w:r>
           </w:p>
         </w:tc>
       </w:tr>
@@ -2625,7 +2297,7 @@
               <w:cnfStyle w:val="000000100000" w:firstRow="0" w:lastRow="0" w:firstColumn="0" w:lastColumn="0" w:oddVBand="0" w:evenVBand="0" w:oddHBand="1" w:evenHBand="0" w:firstRowFirstColumn="0" w:firstRowLastColumn="0" w:lastRowFirstColumn="0" w:lastRowLastColumn="0"/>
             </w:pPr>
             <w:r>
-              <w:t>4</w:t>
+              <w:t>3.5</w:t>
             </w:r>
           </w:p>
         </w:tc>
@@ -2637,6 +2309,9 @@
             <w:pPr>
               <w:cnfStyle w:val="000000100000" w:firstRow="0" w:lastRow="0" w:firstColumn="0" w:lastColumn="0" w:oddVBand="0" w:evenVBand="0" w:oddHBand="1" w:evenHBand="0" w:firstRowFirstColumn="0" w:firstRowLastColumn="0" w:lastRowFirstColumn="0" w:lastRowLastColumn="0"/>
             </w:pPr>
+            <w:r>
+              <w:t>3.5</w:t>
+            </w:r>
           </w:p>
         </w:tc>
       </w:tr>
@@ -2658,13 +2333,7 @@
       </w:pPr>
       <w:r>
         <w:lastRenderedPageBreak/>
-        <w:t>Story AACXIV-1</w:t>
-      </w:r>
-      <w:r>
-        <w:t>8</w:t>
-      </w:r>
-      <w:r>
-        <w:t>: Email Confirmation System</w:t>
+        <w:t>Story AACXIV-18: Email Confirmation System</w:t>
       </w:r>
     </w:p>
     <w:tbl>
@@ -2792,6 +2461,9 @@
             <w:pPr>
               <w:cnfStyle w:val="000000100000" w:firstRow="0" w:lastRow="0" w:firstColumn="0" w:lastColumn="0" w:oddVBand="0" w:evenVBand="0" w:oddHBand="1" w:evenHBand="0" w:firstRowFirstColumn="0" w:firstRowLastColumn="0" w:lastRowFirstColumn="0" w:lastRowLastColumn="0"/>
             </w:pPr>
+            <w:r>
+              <w:t>1</w:t>
+            </w:r>
           </w:p>
         </w:tc>
       </w:tr>
@@ -2841,6 +2513,9 @@
             <w:pPr>
               <w:cnfStyle w:val="000000000000" w:firstRow="0" w:lastRow="0" w:firstColumn="0" w:lastColumn="0" w:oddVBand="0" w:evenVBand="0" w:oddHBand="0" w:evenHBand="0" w:firstRowFirstColumn="0" w:firstRowLastColumn="0" w:lastRowFirstColumn="0" w:lastRowLastColumn="0"/>
             </w:pPr>
+            <w:r>
+              <w:t>3.5</w:t>
+            </w:r>
           </w:p>
         </w:tc>
       </w:tr>
@@ -2899,6 +2574,9 @@
             <w:pPr>
               <w:cnfStyle w:val="000000100000" w:firstRow="0" w:lastRow="0" w:firstColumn="0" w:lastColumn="0" w:oddVBand="0" w:evenVBand="0" w:oddHBand="1" w:evenHBand="0" w:firstRowFirstColumn="0" w:firstRowLastColumn="0" w:lastRowFirstColumn="0" w:lastRowLastColumn="0"/>
             </w:pPr>
+            <w:r>
+              <w:t>1</w:t>
+            </w:r>
           </w:p>
         </w:tc>
       </w:tr>
@@ -2948,6 +2626,9 @@
             <w:pPr>
               <w:cnfStyle w:val="000000000000" w:firstRow="0" w:lastRow="0" w:firstColumn="0" w:lastColumn="0" w:oddVBand="0" w:evenVBand="0" w:oddHBand="0" w:evenHBand="0" w:firstRowFirstColumn="0" w:firstRowLastColumn="0" w:lastRowFirstColumn="0" w:lastRowLastColumn="0"/>
             </w:pPr>
+            <w:r>
+              <w:t>1</w:t>
+            </w:r>
           </w:p>
         </w:tc>
       </w:tr>
@@ -3003,6 +2684,9 @@
             <w:pPr>
               <w:cnfStyle w:val="000000100000" w:firstRow="0" w:lastRow="0" w:firstColumn="0" w:lastColumn="0" w:oddVBand="0" w:evenVBand="0" w:oddHBand="1" w:evenHBand="0" w:firstRowFirstColumn="0" w:firstRowLastColumn="0" w:lastRowFirstColumn="0" w:lastRowLastColumn="0"/>
             </w:pPr>
+            <w:r>
+              <w:t>1</w:t>
+            </w:r>
           </w:p>
         </w:tc>
       </w:tr>
@@ -3043,7 +2727,7 @@
               <w:cnfStyle w:val="000000000000" w:firstRow="0" w:lastRow="0" w:firstColumn="0" w:lastColumn="0" w:oddVBand="0" w:evenVBand="0" w:oddHBand="0" w:evenHBand="0" w:firstRowFirstColumn="0" w:firstRowLastColumn="0" w:lastRowFirstColumn="0" w:lastRowLastColumn="0"/>
             </w:pPr>
             <w:r>
-              <w:t>4</w:t>
+              <w:t>8</w:t>
             </w:r>
           </w:p>
         </w:tc>
@@ -3055,15 +2739,18 @@
             <w:pPr>
               <w:cnfStyle w:val="000000000000" w:firstRow="0" w:lastRow="0" w:firstColumn="0" w:lastColumn="0" w:oddVBand="0" w:evenVBand="0" w:oddHBand="0" w:evenHBand="0" w:firstRowFirstColumn="0" w:firstRowLastColumn="0" w:lastRowFirstColumn="0" w:lastRowLastColumn="0"/>
             </w:pPr>
+            <w:r>
+              <w:t>7.5</w:t>
+            </w:r>
+            <w:bookmarkStart w:id="0" w:name="_GoBack"/>
+            <w:bookmarkEnd w:id="0"/>
           </w:p>
         </w:tc>
       </w:tr>
     </w:tbl>
-    <w:p>
-      <w:bookmarkStart w:id="4" w:name="_GoBack"/>
-      <w:bookmarkEnd w:id="4"/>
-    </w:p>
+    <w:p/>
     <w:sectPr>
+      <w:footerReference w:type="default" r:id="rId7"/>
       <w:pgSz w:w="11906" w:h="16838"/>
       <w:pgMar w:top="1440" w:right="1440" w:bottom="1440" w:left="1440" w:header="708" w:footer="708" w:gutter="0"/>
       <w:pgNumType w:start="1"/>
@@ -3072,6 +2759,31 @@
     </w:sectPr>
   </w:body>
 </w:document>
+</file>
+
+<file path=word/endnotes.xml><?xml version="1.0" encoding="utf-8"?>
+<w:endnotes xmlns:wpc="http://schemas.microsoft.com/office/word/2010/wordprocessingCanvas" xmlns:mc="http://schemas.openxmlformats.org/markup-compatibility/2006" xmlns:o="urn:schemas-microsoft-com:office:office" xmlns:r="http://schemas.openxmlformats.org/officeDocument/2006/relationships" xmlns:m="http://schemas.openxmlformats.org/officeDocument/2006/math" xmlns:v="urn:schemas-microsoft-com:vml" xmlns:wp14="http://schemas.microsoft.com/office/word/2010/wordprocessingDrawing" xmlns:wp="http://schemas.openxmlformats.org/drawingml/2006/wordprocessingDrawing" xmlns:w10="urn:schemas-microsoft-com:office:word" xmlns:w="http://schemas.openxmlformats.org/wordprocessingml/2006/main" xmlns:w14="http://schemas.microsoft.com/office/word/2010/wordml" xmlns:w15="http://schemas.microsoft.com/office/word/2012/wordml" xmlns:wpg="http://schemas.microsoft.com/office/word/2010/wordprocessingGroup" xmlns:wpi="http://schemas.microsoft.com/office/word/2010/wordprocessingInk" xmlns:wne="http://schemas.microsoft.com/office/word/2006/wordml" xmlns:wps="http://schemas.microsoft.com/office/word/2010/wordprocessingShape" mc:Ignorable="w14 w15 wp14">
+  <w:endnote w:type="separator" w:id="-1">
+    <w:p>
+      <w:pPr>
+        <w:spacing w:after="0" w:line="240" w:lineRule="auto"/>
+      </w:pPr>
+      <w:r>
+        <w:separator/>
+      </w:r>
+    </w:p>
+  </w:endnote>
+  <w:endnote w:type="continuationSeparator" w:id="0">
+    <w:p>
+      <w:pPr>
+        <w:spacing w:after="0" w:line="240" w:lineRule="auto"/>
+      </w:pPr>
+      <w:r>
+        <w:continuationSeparator/>
+      </w:r>
+    </w:p>
+  </w:endnote>
+</w:endnotes>
 </file>
 
 <file path=word/footer1.xml><?xml version="1.0" encoding="utf-8"?>
@@ -3133,6 +2845,7 @@
         <w:docPartUnique/>
       </w:docPartObj>
     </w:sdtPr>
+    <w:sdtEndPr/>
     <w:sdtContent>
       <w:p>
         <w:pPr>
@@ -3152,7 +2865,7 @@
           <w:rPr>
             <w:noProof/>
           </w:rPr>
-          <w:t>3</w:t>
+          <w:t>2</w:t>
         </w:r>
         <w:r>
           <w:rPr>
@@ -3169,6 +2882,31 @@
     </w:pPr>
   </w:p>
 </w:ftr>
+</file>
+
+<file path=word/footnotes.xml><?xml version="1.0" encoding="utf-8"?>
+<w:footnotes xmlns:wpc="http://schemas.microsoft.com/office/word/2010/wordprocessingCanvas" xmlns:mc="http://schemas.openxmlformats.org/markup-compatibility/2006" xmlns:o="urn:schemas-microsoft-com:office:office" xmlns:r="http://schemas.openxmlformats.org/officeDocument/2006/relationships" xmlns:m="http://schemas.openxmlformats.org/officeDocument/2006/math" xmlns:v="urn:schemas-microsoft-com:vml" xmlns:wp14="http://schemas.microsoft.com/office/word/2010/wordprocessingDrawing" xmlns:wp="http://schemas.openxmlformats.org/drawingml/2006/wordprocessingDrawing" xmlns:w10="urn:schemas-microsoft-com:office:word" xmlns:w="http://schemas.openxmlformats.org/wordprocessingml/2006/main" xmlns:w14="http://schemas.microsoft.com/office/word/2010/wordml" xmlns:w15="http://schemas.microsoft.com/office/word/2012/wordml" xmlns:wpg="http://schemas.microsoft.com/office/word/2010/wordprocessingGroup" xmlns:wpi="http://schemas.microsoft.com/office/word/2010/wordprocessingInk" xmlns:wne="http://schemas.microsoft.com/office/word/2006/wordml" xmlns:wps="http://schemas.microsoft.com/office/word/2010/wordprocessingShape" mc:Ignorable="w14 w15 wp14">
+  <w:footnote w:type="separator" w:id="-1">
+    <w:p>
+      <w:pPr>
+        <w:spacing w:after="0" w:line="240" w:lineRule="auto"/>
+      </w:pPr>
+      <w:r>
+        <w:separator/>
+      </w:r>
+    </w:p>
+  </w:footnote>
+  <w:footnote w:type="continuationSeparator" w:id="0">
+    <w:p>
+      <w:pPr>
+        <w:spacing w:after="0" w:line="240" w:lineRule="auto"/>
+      </w:pPr>
+      <w:r>
+        <w:continuationSeparator/>
+      </w:r>
+    </w:p>
+  </w:footnote>
+</w:footnotes>
 </file>
 
 <file path=word/styles.xml><?xml version="1.0" encoding="utf-8"?>

</xml_diff>